<commit_message>
Update Machine Learning for Capstone Project 1
Update machine learning for Capstone Project 1
</commit_message>
<xml_diff>
--- a/07 Machine Learning/Capstone Project 1 Machine Learning.docx
+++ b/07 Machine Learning/Capstone Project 1 Machine Learning.docx
@@ -2042,17 +2042,7 @@
           <w:sz w:val="22"/>
           <w:szCs w:val="22"/>
         </w:rPr>
-        <w:t>Height of the Decision Tree and Ridge plots are similar, and are much greater than Random Forest and Lasso.  This lends further supp</w:t>
-      </w:r>
-      <w:bookmarkStart w:id="0" w:name="_GoBack"/>
-      <w:bookmarkEnd w:id="0"/>
-      <w:r>
-        <w:rPr>
-          <w:rFonts w:asciiTheme="minorHAnsi" w:hAnsiTheme="minorHAnsi" w:cstheme="minorHAnsi"/>
-          <w:sz w:val="22"/>
-          <w:szCs w:val="22"/>
-        </w:rPr>
-        <w:t>ort to not continuing with the Decision Tree and Ridge algorithms.</w:t>
+        <w:t>Height of the Decision Tree and Ridge plots are similar, and are much greater than Random Forest and Lasso.  This lends further support to not continuing with the Decision Tree and Ridge algorithms.</w:t>
       </w:r>
     </w:p>
     <w:p>
@@ -2099,8 +2089,208 @@
           <w:sz w:val="22"/>
           <w:szCs w:val="22"/>
         </w:rPr>
-        <w:t xml:space="preserve">are very similar, but the size of their box plot varies, showing a much higher variance in the Decision Tree results.  </w:t>
-      </w:r>
+        <w:t>are very similar, but the size of their box plot varies, showing a much hig</w:t>
+      </w:r>
+      <w:bookmarkStart w:id="0" w:name="_GoBack"/>
+      <w:bookmarkEnd w:id="0"/>
+      <w:r>
+        <w:rPr>
+          <w:rFonts w:asciiTheme="minorHAnsi" w:hAnsiTheme="minorHAnsi" w:cstheme="minorHAnsi"/>
+          <w:sz w:val="22"/>
+          <w:szCs w:val="22"/>
+        </w:rPr>
+        <w:t xml:space="preserve">her variance in the Decision Tree results.  </w:t>
+      </w:r>
+    </w:p>
+    <w:p>
+      <w:pPr>
+        <w:pStyle w:val="NormalWeb"/>
+        <w:spacing w:before="0" w:beforeAutospacing="0" w:after="120" w:afterAutospacing="0"/>
+        <w:ind w:left="720"/>
+        <w:rPr>
+          <w:rFonts w:asciiTheme="minorHAnsi" w:hAnsiTheme="minorHAnsi" w:cstheme="minorHAnsi"/>
+          <w:sz w:val="22"/>
+          <w:szCs w:val="22"/>
+        </w:rPr>
+      </w:pPr>
+    </w:p>
+    <w:p>
+      <w:pPr>
+        <w:pStyle w:val="NormalWeb"/>
+        <w:spacing w:before="0" w:beforeAutospacing="0" w:after="120" w:afterAutospacing="0"/>
+        <w:ind w:left="720"/>
+        <w:rPr>
+          <w:rFonts w:asciiTheme="minorHAnsi" w:hAnsiTheme="minorHAnsi" w:cstheme="minorHAnsi"/>
+          <w:b/>
+          <w:sz w:val="22"/>
+          <w:szCs w:val="22"/>
+        </w:rPr>
+      </w:pPr>
+      <w:r>
+        <w:rPr>
+          <w:rFonts w:asciiTheme="minorHAnsi" w:hAnsiTheme="minorHAnsi" w:cstheme="minorHAnsi"/>
+          <w:b/>
+          <w:sz w:val="22"/>
+          <w:szCs w:val="22"/>
+        </w:rPr>
+        <w:t>Links to Machine Learning Jupyter Notebooks on GitHub:</w:t>
+      </w:r>
+    </w:p>
+    <w:p>
+      <w:pPr>
+        <w:pStyle w:val="NormalWeb"/>
+        <w:spacing w:before="0" w:beforeAutospacing="0" w:after="120" w:afterAutospacing="0"/>
+        <w:ind w:left="720"/>
+        <w:rPr>
+          <w:rFonts w:asciiTheme="minorHAnsi" w:hAnsiTheme="minorHAnsi" w:cstheme="minorHAnsi"/>
+          <w:sz w:val="22"/>
+          <w:szCs w:val="22"/>
+        </w:rPr>
+      </w:pPr>
+      <w:hyperlink r:id="rId10" w:history="1">
+        <w:r>
+          <w:rPr>
+            <w:rStyle w:val="Hyperlink"/>
+            <w:rFonts w:asciiTheme="minorHAnsi" w:hAnsiTheme="minorHAnsi" w:cstheme="minorHAnsi"/>
+            <w:sz w:val="22"/>
+            <w:szCs w:val="22"/>
+          </w:rPr>
+          <w:t>Machine Learning6 - Prepare data for Machine Learning</w:t>
+        </w:r>
+      </w:hyperlink>
+    </w:p>
+    <w:p>
+      <w:pPr>
+        <w:pStyle w:val="NormalWeb"/>
+        <w:spacing w:before="0" w:beforeAutospacing="0" w:after="120" w:afterAutospacing="0"/>
+        <w:ind w:left="720"/>
+        <w:rPr>
+          <w:rFonts w:asciiTheme="minorHAnsi" w:hAnsiTheme="minorHAnsi" w:cstheme="minorHAnsi"/>
+          <w:sz w:val="22"/>
+          <w:szCs w:val="22"/>
+        </w:rPr>
+      </w:pPr>
+      <w:hyperlink r:id="rId11" w:history="1">
+        <w:r>
+          <w:rPr>
+            <w:rStyle w:val="Hyperlink"/>
+            <w:rFonts w:asciiTheme="minorHAnsi" w:hAnsiTheme="minorHAnsi" w:cstheme="minorHAnsi"/>
+            <w:sz w:val="22"/>
+            <w:szCs w:val="22"/>
+          </w:rPr>
+          <w:t>Machine Learning6a - Decision Tree Algorithm</w:t>
+        </w:r>
+      </w:hyperlink>
+    </w:p>
+    <w:p>
+      <w:pPr>
+        <w:pStyle w:val="NormalWeb"/>
+        <w:spacing w:before="0" w:beforeAutospacing="0" w:after="120" w:afterAutospacing="0"/>
+        <w:ind w:left="720"/>
+        <w:rPr>
+          <w:rFonts w:asciiTheme="minorHAnsi" w:hAnsiTheme="minorHAnsi" w:cstheme="minorHAnsi"/>
+          <w:sz w:val="22"/>
+          <w:szCs w:val="22"/>
+        </w:rPr>
+      </w:pPr>
+      <w:hyperlink r:id="rId12" w:history="1">
+        <w:r>
+          <w:rPr>
+            <w:rStyle w:val="Hyperlink"/>
+            <w:rFonts w:asciiTheme="minorHAnsi" w:hAnsiTheme="minorHAnsi" w:cstheme="minorHAnsi"/>
+            <w:sz w:val="22"/>
+            <w:szCs w:val="22"/>
+          </w:rPr>
+          <w:t>Machine Learning6b - Random Forest Algorithm</w:t>
+        </w:r>
+      </w:hyperlink>
+    </w:p>
+    <w:p>
+      <w:pPr>
+        <w:pStyle w:val="NormalWeb"/>
+        <w:spacing w:before="0" w:beforeAutospacing="0" w:after="120" w:afterAutospacing="0"/>
+        <w:ind w:left="720"/>
+        <w:rPr>
+          <w:rFonts w:asciiTheme="minorHAnsi" w:hAnsiTheme="minorHAnsi" w:cstheme="minorHAnsi"/>
+          <w:sz w:val="22"/>
+          <w:szCs w:val="22"/>
+        </w:rPr>
+      </w:pPr>
+      <w:hyperlink r:id="rId13" w:history="1">
+        <w:r>
+          <w:rPr>
+            <w:rStyle w:val="Hyperlink"/>
+            <w:rFonts w:asciiTheme="minorHAnsi" w:hAnsiTheme="minorHAnsi" w:cstheme="minorHAnsi"/>
+            <w:sz w:val="22"/>
+            <w:szCs w:val="22"/>
+          </w:rPr>
+          <w:t>Machine Learning6c - Ridge Regression Algorithm</w:t>
+        </w:r>
+      </w:hyperlink>
+    </w:p>
+    <w:p>
+      <w:pPr>
+        <w:pStyle w:val="NormalWeb"/>
+        <w:spacing w:before="0" w:beforeAutospacing="0" w:after="120" w:afterAutospacing="0"/>
+        <w:ind w:left="720"/>
+        <w:rPr>
+          <w:rFonts w:asciiTheme="minorHAnsi" w:hAnsiTheme="minorHAnsi" w:cstheme="minorHAnsi"/>
+          <w:sz w:val="22"/>
+          <w:szCs w:val="22"/>
+        </w:rPr>
+      </w:pPr>
+      <w:hyperlink r:id="rId14" w:history="1">
+        <w:r>
+          <w:rPr>
+            <w:rStyle w:val="Hyperlink"/>
+            <w:rFonts w:asciiTheme="minorHAnsi" w:hAnsiTheme="minorHAnsi" w:cstheme="minorHAnsi"/>
+            <w:sz w:val="22"/>
+            <w:szCs w:val="22"/>
+          </w:rPr>
+          <w:t>Machine Learning6d - Lasso Algorithm</w:t>
+        </w:r>
+      </w:hyperlink>
+    </w:p>
+    <w:p>
+      <w:pPr>
+        <w:pStyle w:val="NormalWeb"/>
+        <w:spacing w:before="0" w:beforeAutospacing="0" w:after="120" w:afterAutospacing="0"/>
+        <w:ind w:left="720"/>
+        <w:rPr>
+          <w:rFonts w:asciiTheme="minorHAnsi" w:hAnsiTheme="minorHAnsi" w:cstheme="minorHAnsi"/>
+          <w:sz w:val="22"/>
+          <w:szCs w:val="22"/>
+        </w:rPr>
+      </w:pPr>
+      <w:hyperlink r:id="rId15" w:history="1">
+        <w:r>
+          <w:rPr>
+            <w:rStyle w:val="Hyperlink"/>
+            <w:rFonts w:asciiTheme="minorHAnsi" w:hAnsiTheme="minorHAnsi" w:cstheme="minorHAnsi"/>
+            <w:sz w:val="22"/>
+            <w:szCs w:val="22"/>
+          </w:rPr>
+          <w:t>Machine Learning6e</w:t>
+        </w:r>
+        <w:r>
+          <w:rPr>
+            <w:rStyle w:val="Hyperlink"/>
+            <w:rFonts w:asciiTheme="minorHAnsi" w:hAnsiTheme="minorHAnsi" w:cstheme="minorHAnsi"/>
+            <w:sz w:val="22"/>
+            <w:szCs w:val="22"/>
+          </w:rPr>
+          <w:t xml:space="preserve"> </w:t>
+        </w:r>
+        <w:r>
+          <w:rPr>
+            <w:rStyle w:val="Hyperlink"/>
+            <w:rFonts w:asciiTheme="minorHAnsi" w:hAnsiTheme="minorHAnsi" w:cstheme="minorHAnsi"/>
+            <w:sz w:val="22"/>
+            <w:szCs w:val="22"/>
+          </w:rPr>
+          <w:t>- Compare Algorithms</w:t>
+        </w:r>
+      </w:hyperlink>
     </w:p>
     <w:p>
       <w:pPr>
@@ -2110,8 +2300,8 @@
       </w:pPr>
     </w:p>
     <w:sectPr>
-      <w:headerReference w:type="default" r:id="rId10"/>
-      <w:footerReference w:type="default" r:id="rId11"/>
+      <w:headerReference w:type="default" r:id="rId16"/>
+      <w:footerReference w:type="default" r:id="rId17"/>
       <w:pgSz w:w="12240" w:h="15840"/>
       <w:pgMar w:top="1440" w:right="1008" w:bottom="1008" w:left="1008" w:header="720" w:footer="720" w:gutter="0"/>
       <w:pgNumType w:start="1"/>
@@ -4538,6 +4728,18 @@
       <w:shd w:val="clear" w:color="auto" w:fill="E1DFDD"/>
     </w:rPr>
   </w:style>
+  <w:style w:type="character" w:styleId="FollowedHyperlink">
+    <w:name w:val="FollowedHyperlink"/>
+    <w:basedOn w:val="DefaultParagraphFont"/>
+    <w:uiPriority w:val="99"/>
+    <w:semiHidden/>
+    <w:unhideWhenUsed/>
+    <w:rsid w:val="00F04A61"/>
+    <w:rPr>
+      <w:color w:val="954F72" w:themeColor="followedHyperlink"/>
+      <w:u w:val="single"/>
+    </w:rPr>
+  </w:style>
 </w:styles>
 </file>
 

</xml_diff>